<commit_message>
kalendarni tuzatish kerak shu muammo qoldi11
</commit_message>
<xml_diff>
--- a/Qaydnomalar/1-ATT-24_1-semestr__Critical_pedagogy_1-ON(max-15_ball)_1_tur.docx
+++ b/Qaydnomalar/1-ATT-24_1-semestr__Critical_pedagogy_1-ON(max-15_ball)_1_tur.docx
@@ -115,7 +115,7 @@
           <w:rFonts w:ascii="Times New Roman" w:hAnsi="Times New Roman" w:eastAsia="Times New Roman"/>
           <w:sz w:val="22"/>
         </w:rPr>
-        <w:t>1-ON nazorat/qayta topshirish o‘tkazilgan sana: 26.04.2025</w:t>
+        <w:t>1-ON nazorat/qayta topshirish o‘tkazilgan sana: 28.04.2025</w:t>
       </w:r>
     </w:p>
     <w:p/>
@@ -322,7 +322,7 @@
                 <w:rFonts w:ascii="Times New Roman" w:hAnsi="Times New Roman" w:eastAsia="Times New Roman"/>
                 <w:sz w:val="20"/>
               </w:rPr>
-              <w:t>5</w:t>
+              <w:t>Kelmadi</w:t>
             </w:r>
           </w:p>
         </w:tc>
@@ -339,7 +339,7 @@
                 <w:rFonts w:ascii="Times New Roman" w:hAnsi="Times New Roman" w:eastAsia="Times New Roman"/>
                 <w:sz w:val="20"/>
               </w:rPr>
-              <w:t>2</w:t>
+              <w:t>Kelmadi</w:t>
             </w:r>
           </w:p>
         </w:tc>
@@ -1146,7 +1146,7 @@
                 <w:rFonts w:ascii="Times New Roman" w:hAnsi="Times New Roman" w:eastAsia="Times New Roman"/>
                 <w:sz w:val="20"/>
               </w:rPr>
-              <w:t>9</w:t>
+              <w:t>3</w:t>
             </w:r>
           </w:p>
         </w:tc>
@@ -1163,7 +1163,7 @@
                 <w:rFonts w:ascii="Times New Roman" w:hAnsi="Times New Roman" w:eastAsia="Times New Roman"/>
                 <w:sz w:val="20"/>
               </w:rPr>
-              <w:t>3</w:t>
+              <w:t>2</w:t>
             </w:r>
           </w:p>
         </w:tc>
@@ -1249,7 +1249,7 @@
                 <w:rFonts w:ascii="Times New Roman" w:hAnsi="Times New Roman" w:eastAsia="Times New Roman"/>
                 <w:sz w:val="20"/>
               </w:rPr>
-              <w:t>9</w:t>
+              <w:t>3</w:t>
             </w:r>
           </w:p>
         </w:tc>
@@ -1266,7 +1266,7 @@
                 <w:rFonts w:ascii="Times New Roman" w:hAnsi="Times New Roman" w:eastAsia="Times New Roman"/>
                 <w:sz w:val="20"/>
               </w:rPr>
-              <w:t>3</w:t>
+              <w:t>2</w:t>
             </w:r>
           </w:p>
         </w:tc>
@@ -1352,7 +1352,7 @@
                 <w:rFonts w:ascii="Times New Roman" w:hAnsi="Times New Roman" w:eastAsia="Times New Roman"/>
                 <w:sz w:val="20"/>
               </w:rPr>
-              <w:t>9</w:t>
+              <w:t>3</w:t>
             </w:r>
           </w:p>
         </w:tc>
@@ -1369,7 +1369,7 @@
                 <w:rFonts w:ascii="Times New Roman" w:hAnsi="Times New Roman" w:eastAsia="Times New Roman"/>
                 <w:sz w:val="20"/>
               </w:rPr>
-              <w:t>3</w:t>
+              <w:t>2</w:t>
             </w:r>
           </w:p>
         </w:tc>
@@ -1455,7 +1455,7 @@
                 <w:rFonts w:ascii="Times New Roman" w:hAnsi="Times New Roman" w:eastAsia="Times New Roman"/>
                 <w:sz w:val="20"/>
               </w:rPr>
-              <w:t>8</w:t>
+              <w:t>2</w:t>
             </w:r>
           </w:p>
         </w:tc>
@@ -1558,7 +1558,7 @@
                 <w:rFonts w:ascii="Times New Roman" w:hAnsi="Times New Roman" w:eastAsia="Times New Roman"/>
                 <w:sz w:val="20"/>
               </w:rPr>
-              <w:t>7</w:t>
+              <w:t>2</w:t>
             </w:r>
           </w:p>
         </w:tc>
@@ -1661,7 +1661,7 @@
                 <w:rFonts w:ascii="Times New Roman" w:hAnsi="Times New Roman" w:eastAsia="Times New Roman"/>
                 <w:sz w:val="20"/>
               </w:rPr>
-              <w:t>7</w:t>
+              <w:t>1</w:t>
             </w:r>
           </w:p>
         </w:tc>
@@ -1764,7 +1764,7 @@
                 <w:rFonts w:ascii="Times New Roman" w:hAnsi="Times New Roman" w:eastAsia="Times New Roman"/>
                 <w:sz w:val="20"/>
               </w:rPr>
-              <w:t>10</w:t>
+              <w:t>1</w:t>
             </w:r>
           </w:p>
         </w:tc>
@@ -1781,7 +1781,7 @@
                 <w:rFonts w:ascii="Times New Roman" w:hAnsi="Times New Roman" w:eastAsia="Times New Roman"/>
                 <w:sz w:val="20"/>
               </w:rPr>
-              <w:t>3</w:t>
+              <w:t>2</w:t>
             </w:r>
           </w:p>
         </w:tc>
@@ -1867,7 +1867,7 @@
                 <w:rFonts w:ascii="Times New Roman" w:hAnsi="Times New Roman" w:eastAsia="Times New Roman"/>
                 <w:sz w:val="20"/>
               </w:rPr>
-              <w:t>10</w:t>
+              <w:t>9</w:t>
             </w:r>
           </w:p>
         </w:tc>
@@ -1970,7 +1970,7 @@
                 <w:rFonts w:ascii="Times New Roman" w:hAnsi="Times New Roman" w:eastAsia="Times New Roman"/>
                 <w:sz w:val="20"/>
               </w:rPr>
-              <w:t>10</w:t>
+              <w:t>9</w:t>
             </w:r>
           </w:p>
         </w:tc>
@@ -2073,7 +2073,7 @@
                 <w:rFonts w:ascii="Times New Roman" w:hAnsi="Times New Roman" w:eastAsia="Times New Roman"/>
                 <w:sz w:val="20"/>
               </w:rPr>
-              <w:t>1</w:t>
+              <w:t>9</w:t>
             </w:r>
           </w:p>
         </w:tc>
@@ -2090,7 +2090,7 @@
                 <w:rFonts w:ascii="Times New Roman" w:hAnsi="Times New Roman" w:eastAsia="Times New Roman"/>
                 <w:sz w:val="20"/>
               </w:rPr>
-              <w:t>2</w:t>
+              <w:t>3</w:t>
             </w:r>
           </w:p>
         </w:tc>
@@ -2176,7 +2176,7 @@
                 <w:rFonts w:ascii="Times New Roman" w:hAnsi="Times New Roman" w:eastAsia="Times New Roman"/>
                 <w:sz w:val="20"/>
               </w:rPr>
-              <w:t>1</w:t>
+              <w:t>9</w:t>
             </w:r>
           </w:p>
         </w:tc>
@@ -2193,7 +2193,7 @@
                 <w:rFonts w:ascii="Times New Roman" w:hAnsi="Times New Roman" w:eastAsia="Times New Roman"/>
                 <w:sz w:val="20"/>
               </w:rPr>
-              <w:t>2</w:t>
+              <w:t>3</w:t>
             </w:r>
           </w:p>
         </w:tc>
@@ -2279,7 +2279,7 @@
                 <w:rFonts w:ascii="Times New Roman" w:hAnsi="Times New Roman" w:eastAsia="Times New Roman"/>
                 <w:sz w:val="20"/>
               </w:rPr>
-              <w:t>10</w:t>
+              <w:t>8</w:t>
             </w:r>
           </w:p>
         </w:tc>
@@ -2296,7 +2296,7 @@
                 <w:rFonts w:ascii="Times New Roman" w:hAnsi="Times New Roman" w:eastAsia="Times New Roman"/>
                 <w:sz w:val="20"/>
               </w:rPr>
-              <w:t>3</w:t>
+              <w:t>2</w:t>
             </w:r>
           </w:p>
         </w:tc>
@@ -2382,7 +2382,7 @@
                 <w:rFonts w:ascii="Times New Roman" w:hAnsi="Times New Roman" w:eastAsia="Times New Roman"/>
                 <w:sz w:val="20"/>
               </w:rPr>
-              <w:t>0</w:t>
+              <w:t>7</w:t>
             </w:r>
           </w:p>
         </w:tc>
@@ -2399,7 +2399,7 @@
                 <w:rFonts w:ascii="Times New Roman" w:hAnsi="Times New Roman" w:eastAsia="Times New Roman"/>
                 <w:sz w:val="20"/>
               </w:rPr>
-              <w:t>Kelmadi</w:t>
+              <w:t>2</w:t>
             </w:r>
           </w:p>
         </w:tc>
@@ -2485,7 +2485,7 @@
                 <w:rFonts w:ascii="Times New Roman" w:hAnsi="Times New Roman" w:eastAsia="Times New Roman"/>
                 <w:sz w:val="20"/>
               </w:rPr>
-              <w:t>Kelmadi</w:t>
+              <w:t>7</w:t>
             </w:r>
           </w:p>
         </w:tc>
@@ -2502,7 +2502,7 @@
                 <w:rFonts w:ascii="Times New Roman" w:hAnsi="Times New Roman" w:eastAsia="Times New Roman"/>
                 <w:sz w:val="20"/>
               </w:rPr>
-              <w:t>Kelmadi</w:t>
+              <w:t>2</w:t>
             </w:r>
           </w:p>
         </w:tc>
@@ -2794,7 +2794,7 @@
                 <w:rFonts w:ascii="Times New Roman" w:hAnsi="Times New Roman" w:eastAsia="Times New Roman"/>
                 <w:sz w:val="20"/>
               </w:rPr>
-              <w:t>Kelmadi</w:t>
+              <w:t>10</w:t>
             </w:r>
           </w:p>
         </w:tc>
@@ -2811,7 +2811,7 @@
                 <w:rFonts w:ascii="Times New Roman" w:hAnsi="Times New Roman" w:eastAsia="Times New Roman"/>
                 <w:sz w:val="20"/>
               </w:rPr>
-              <w:t>Kelmadi</w:t>
+              <w:t>3</w:t>
             </w:r>
           </w:p>
         </w:tc>
@@ -2897,7 +2897,7 @@
                 <w:rFonts w:ascii="Times New Roman" w:hAnsi="Times New Roman" w:eastAsia="Times New Roman"/>
                 <w:sz w:val="20"/>
               </w:rPr>
-              <w:t>Kelmadi</w:t>
+              <w:t>10</w:t>
             </w:r>
           </w:p>
         </w:tc>
@@ -2914,7 +2914,7 @@
                 <w:rFonts w:ascii="Times New Roman" w:hAnsi="Times New Roman" w:eastAsia="Times New Roman"/>
                 <w:sz w:val="20"/>
               </w:rPr>
-              <w:t>Kelmadi</w:t>
+              <w:t>3</w:t>
             </w:r>
           </w:p>
         </w:tc>
@@ -3000,7 +3000,7 @@
                 <w:rFonts w:ascii="Times New Roman" w:hAnsi="Times New Roman" w:eastAsia="Times New Roman"/>
                 <w:sz w:val="20"/>
               </w:rPr>
-              <w:t>Kelmadi</w:t>
+              <w:t>13</w:t>
             </w:r>
           </w:p>
         </w:tc>
@@ -3017,7 +3017,7 @@
                 <w:rFonts w:ascii="Times New Roman" w:hAnsi="Times New Roman" w:eastAsia="Times New Roman"/>
                 <w:sz w:val="20"/>
               </w:rPr>
-              <w:t>Kelmadi</w:t>
+              <w:t>4</w:t>
             </w:r>
           </w:p>
         </w:tc>
@@ -3103,7 +3103,7 @@
                 <w:rFonts w:ascii="Times New Roman" w:hAnsi="Times New Roman" w:eastAsia="Times New Roman"/>
                 <w:sz w:val="20"/>
               </w:rPr>
-              <w:t>Kelmadi</w:t>
+              <w:t>13</w:t>
             </w:r>
           </w:p>
         </w:tc>
@@ -3120,7 +3120,7 @@
                 <w:rFonts w:ascii="Times New Roman" w:hAnsi="Times New Roman" w:eastAsia="Times New Roman"/>
                 <w:sz w:val="20"/>
               </w:rPr>
-              <w:t>Kelmadi</w:t>
+              <w:t>4</w:t>
             </w:r>
           </w:p>
         </w:tc>
@@ -3206,7 +3206,7 @@
                 <w:rFonts w:ascii="Times New Roman" w:hAnsi="Times New Roman" w:eastAsia="Times New Roman"/>
                 <w:sz w:val="20"/>
               </w:rPr>
-              <w:t>Kelmadi</w:t>
+              <w:t>13</w:t>
             </w:r>
           </w:p>
         </w:tc>
@@ -3223,7 +3223,7 @@
                 <w:rFonts w:ascii="Times New Roman" w:hAnsi="Times New Roman" w:eastAsia="Times New Roman"/>
                 <w:sz w:val="20"/>
               </w:rPr>
-              <w:t>Kelmadi</w:t>
+              <w:t>4</w:t>
             </w:r>
           </w:p>
         </w:tc>
@@ -3309,7 +3309,7 @@
                 <w:rFonts w:ascii="Times New Roman" w:hAnsi="Times New Roman" w:eastAsia="Times New Roman"/>
                 <w:sz w:val="20"/>
               </w:rPr>
-              <w:t>Kelmadi</w:t>
+              <w:t>14</w:t>
             </w:r>
           </w:p>
         </w:tc>
@@ -3326,7 +3326,7 @@
                 <w:rFonts w:ascii="Times New Roman" w:hAnsi="Times New Roman" w:eastAsia="Times New Roman"/>
                 <w:sz w:val="20"/>
               </w:rPr>
-              <w:t>Kelmadi</w:t>
+              <w:t>5</w:t>
             </w:r>
           </w:p>
         </w:tc>
@@ -3358,7 +3358,7 @@
           <w:rFonts w:ascii="Times New Roman" w:hAnsi="Times New Roman" w:eastAsia="Times New Roman"/>
           <w:sz w:val="22"/>
         </w:rPr>
-        <w:t>Jami talabalar soni: 30, shundan: “5”: 0, “4”: 0, “3”: 7, “2”: 13, Kelmadi: 10</w:t>
+        <w:t>Jami talabalar soni: 30, shundan: “5”: 1, “4”: 3, “3”: 6, “2”: 17, Kelmadi: 3</w:t>
         <w:br/>
       </w:r>
     </w:p>

</xml_diff>